<commit_message>
Iniciado o artigo de Hardening
</commit_message>
<xml_diff>
--- a/Sabe qual a segunda coisa mais importante que você faz na vida.docx
+++ b/Sabe qual a segunda coisa mais importante que você faz na vida.docx
@@ -51,8 +51,6 @@
         </w:rPr>
         <w:tab/>
       </w:r>
-      <w:bookmarkStart w:id="0" w:name="_GoBack"/>
-      <w:bookmarkEnd w:id="0"/>
     </w:p>
     <w:p>
       <w:pPr>
@@ -507,6 +505,8 @@
           <w:rFonts w:ascii="Arial" w:hAnsi="Arial" w:cs="Arial"/>
         </w:rPr>
       </w:pPr>
+      <w:bookmarkStart w:id="0" w:name="_GoBack"/>
+      <w:bookmarkEnd w:id="0"/>
       <w:r>
         <w:rPr>
           <w:rFonts w:ascii="Arial" w:hAnsi="Arial" w:cs="Arial"/>
@@ -1398,7 +1398,7 @@
   <a:extraClrSchemeLst/>
   <a:extLst>
     <a:ext uri="{05A4C25C-085E-4340-85A3-A5531E510DB2}">
-      <thm15:themeFamily xmlns:thm15="http://schemas.microsoft.com/office/thememl/2012/main" xmlns="" name="Office Theme" id="{62F939B6-93AF-4DB8-9C6B-D6C7DFDC589F}" vid="{4A3C46E8-61CC-4603-A589-7422A47A8E4A}"/>
+      <thm15:themeFamily xmlns="" xmlns:thm15="http://schemas.microsoft.com/office/thememl/2012/main" name="Office Theme" id="{62F939B6-93AF-4DB8-9C6B-D6C7DFDC589F}" vid="{4A3C46E8-61CC-4603-A589-7422A47A8E4A}"/>
     </a:ext>
   </a:extLst>
 </a:theme>

</xml_diff>